<commit_message>
Updated Technology Used section in README
</commit_message>
<xml_diff>
--- a/__documents__/Abstract.docx
+++ b/__documents__/Abstract.docx
@@ -2215,6 +2215,55 @@
     <w:p>
       <w:pPr>
         <w:pStyle w:val="ListParagraph"/>
+        <w:ind w:left="0"/>
+        <w:jc w:val="both"/>
+        <w:rPr>
+          <w:rFonts w:ascii="Poppins" w:hAnsi="Poppins" w:cs="Poppins"/>
+          <w:sz w:val="22"/>
+          <w:szCs w:val="22"/>
+        </w:rPr>
+      </w:pPr>
+      <w:r>
+        <w:rPr>
+          <w:rFonts w:ascii="Poppins" w:hAnsi="Poppins" w:cs="Poppins"/>
+          <w:sz w:val="22"/>
+          <w:szCs w:val="22"/>
+        </w:rPr>
+        <w:t>To ensure seamless functionality, scalability, and efficiency, our platform integrates modern web development frameworks, AI-driven intelligence, and secure</w:t>
+      </w:r>
+      <w:r>
+        <w:rPr>
+          <w:rFonts w:ascii="Poppins" w:hAnsi="Poppins" w:cs="Poppins"/>
+          <w:sz w:val="22"/>
+          <w:szCs w:val="22"/>
+        </w:rPr>
+        <w:t xml:space="preserve"> </w:t>
+      </w:r>
+    </w:p>
+    <w:p>
+      <w:pPr>
+        <w:pStyle w:val="ListParagraph"/>
+        <w:ind w:left="0"/>
+        <w:jc w:val="both"/>
+        <w:rPr>
+          <w:rFonts w:ascii="Poppins" w:hAnsi="Poppins" w:cs="Poppins"/>
+          <w:sz w:val="22"/>
+          <w:szCs w:val="22"/>
+        </w:rPr>
+      </w:pPr>
+      <w:r>
+        <w:rPr>
+          <w:rFonts w:ascii="Poppins" w:hAnsi="Poppins" w:cs="Poppins"/>
+          <w:sz w:val="22"/>
+          <w:szCs w:val="22"/>
+        </w:rPr>
+        <w:lastRenderedPageBreak/>
+        <w:t>management systems:</w:t>
+      </w:r>
+    </w:p>
+    <w:p>
+      <w:pPr>
+        <w:pStyle w:val="ListParagraph"/>
         <w:numPr>
           <w:ilvl w:val="0"/>
           <w:numId w:val="2"/>
@@ -2223,29 +2272,27 @@
         <w:jc w:val="both"/>
         <w:rPr>
           <w:rFonts w:ascii="Poppins" w:hAnsi="Poppins" w:cs="Poppins"/>
-          <w:b/>
-          <w:bCs/>
-          <w:sz w:val="22"/>
-          <w:szCs w:val="22"/>
-        </w:rPr>
-      </w:pPr>
-      <w:r>
-        <w:rPr>
-          <w:rFonts w:ascii="Poppins" w:hAnsi="Poppins" w:cs="Poppins"/>
-          <w:b/>
-          <w:bCs/>
-          <w:sz w:val="22"/>
-          <w:szCs w:val="22"/>
-        </w:rPr>
-        <w:t>Artificial Intelligence &amp; Machine Learning:</w:t>
-      </w:r>
-      <w:r>
-        <w:rPr>
-          <w:rFonts w:ascii="Poppins" w:hAnsi="Poppins" w:cs="Poppins"/>
-          <w:sz w:val="22"/>
-          <w:szCs w:val="22"/>
-        </w:rPr>
-        <w:t xml:space="preserve"> For resume parsing, candidate-job matching, and personalized career growth suggestions.</w:t>
+          <w:sz w:val="22"/>
+          <w:szCs w:val="22"/>
+        </w:rPr>
+      </w:pPr>
+      <w:r>
+        <w:rPr>
+          <w:rFonts w:ascii="Poppins" w:hAnsi="Poppins" w:cs="Poppins"/>
+          <w:b/>
+          <w:bCs/>
+          <w:sz w:val="22"/>
+          <w:szCs w:val="22"/>
+        </w:rPr>
+        <w:t xml:space="preserve">Frontend Development </w:t>
+      </w:r>
+      <w:r>
+        <w:rPr>
+          <w:rFonts w:ascii="Poppins" w:hAnsi="Poppins" w:cs="Poppins"/>
+          <w:sz w:val="22"/>
+          <w:szCs w:val="22"/>
+        </w:rPr>
+        <w:t>– Built using Next.js, providing a dynamic, responsive, and optimized user experience for both job seekers and recruiters.</w:t>
       </w:r>
     </w:p>
     <w:p>
@@ -2271,69 +2318,15 @@
           <w:sz w:val="22"/>
           <w:szCs w:val="22"/>
         </w:rPr>
-        <w:lastRenderedPageBreak/>
-        <w:t xml:space="preserve">Natural Language Processing (NLP): </w:t>
-      </w:r>
-      <w:r>
-        <w:rPr>
-          <w:rFonts w:ascii="Poppins" w:hAnsi="Poppins" w:cs="Poppins"/>
-          <w:sz w:val="22"/>
-          <w:szCs w:val="22"/>
-        </w:rPr>
-        <w:t xml:space="preserve">To generate optimized job posts and </w:t>
-      </w:r>
-      <w:proofErr w:type="spellStart"/>
-      <w:r>
-        <w:rPr>
-          <w:rFonts w:ascii="Poppins" w:hAnsi="Poppins" w:cs="Poppins"/>
-          <w:sz w:val="22"/>
-          <w:szCs w:val="22"/>
-        </w:rPr>
-        <w:t>analyze</w:t>
-      </w:r>
-      <w:proofErr w:type="spellEnd"/>
-      <w:r>
-        <w:rPr>
-          <w:rFonts w:ascii="Poppins" w:hAnsi="Poppins" w:cs="Poppins"/>
-          <w:sz w:val="22"/>
-          <w:szCs w:val="22"/>
-        </w:rPr>
-        <w:t xml:space="preserve"> video interviews.</w:t>
-      </w:r>
-    </w:p>
-    <w:p>
-      <w:pPr>
-        <w:pStyle w:val="ListParagraph"/>
-        <w:numPr>
-          <w:ilvl w:val="0"/>
-          <w:numId w:val="2"/>
-        </w:numPr>
-        <w:jc w:val="both"/>
-        <w:rPr>
-          <w:rFonts w:ascii="Poppins" w:hAnsi="Poppins" w:cs="Poppins"/>
-          <w:b/>
-          <w:bCs/>
-          <w:sz w:val="22"/>
-          <w:szCs w:val="22"/>
-        </w:rPr>
-      </w:pPr>
-      <w:r>
-        <w:rPr>
-          <w:rFonts w:ascii="Poppins" w:hAnsi="Poppins" w:cs="Poppins"/>
-          <w:b/>
-          <w:bCs/>
-          <w:sz w:val="22"/>
-          <w:szCs w:val="22"/>
-        </w:rPr>
-        <w:t xml:space="preserve">Blockchain Integration: </w:t>
-      </w:r>
-      <w:r>
-        <w:rPr>
-          <w:rFonts w:ascii="Poppins" w:hAnsi="Poppins" w:cs="Poppins"/>
-          <w:sz w:val="22"/>
-          <w:szCs w:val="22"/>
-        </w:rPr>
-        <w:t>For secure, tamper-proof certification uploads.</w:t>
+        <w:t>Backend Development</w:t>
+      </w:r>
+      <w:r>
+        <w:rPr>
+          <w:rFonts w:ascii="Poppins" w:hAnsi="Poppins" w:cs="Poppins"/>
+          <w:sz w:val="22"/>
+          <w:szCs w:val="22"/>
+        </w:rPr>
+        <w:t xml:space="preserve"> – Powered by Node.js, enabling robust server-side operations and seamless API handling.</w:t>
       </w:r>
     </w:p>
     <w:p>
@@ -2359,15 +2352,15 @@
           <w:sz w:val="22"/>
           <w:szCs w:val="22"/>
         </w:rPr>
-        <w:t xml:space="preserve">Cloud Infrastructure &amp; Scalable Databases: </w:t>
-      </w:r>
-      <w:r>
-        <w:rPr>
-          <w:rFonts w:ascii="Poppins" w:hAnsi="Poppins" w:cs="Poppins"/>
-          <w:sz w:val="22"/>
-          <w:szCs w:val="22"/>
-        </w:rPr>
-        <w:t>To manage high volumes of data and ensure real-time responsiveness.</w:t>
+        <w:t>Database Management</w:t>
+      </w:r>
+      <w:r>
+        <w:rPr>
+          <w:rFonts w:ascii="Poppins" w:hAnsi="Poppins" w:cs="Poppins"/>
+          <w:sz w:val="22"/>
+          <w:szCs w:val="22"/>
+        </w:rPr>
+        <w:t xml:space="preserve"> – Implemented with PostgreSQL, ensuring structured, scalable, and high-performance data management for large volumes of user data.</w:t>
       </w:r>
     </w:p>
     <w:p>
@@ -2393,15 +2386,410 @@
           <w:sz w:val="22"/>
           <w:szCs w:val="22"/>
         </w:rPr>
-        <w:t xml:space="preserve">Video Processing &amp; AI Vision Models: </w:t>
-      </w:r>
-      <w:r>
-        <w:rPr>
-          <w:rFonts w:ascii="Poppins" w:hAnsi="Poppins" w:cs="Poppins"/>
-          <w:sz w:val="22"/>
-          <w:szCs w:val="22"/>
-        </w:rPr>
-        <w:t>To facilitate the AI-driven mock interview process.</w:t>
+        <w:t>API Architecture</w:t>
+      </w:r>
+      <w:r>
+        <w:rPr>
+          <w:rFonts w:ascii="Poppins" w:hAnsi="Poppins" w:cs="Poppins"/>
+          <w:sz w:val="22"/>
+          <w:szCs w:val="22"/>
+        </w:rPr>
+        <w:t xml:space="preserve"> – Designed with RESTful APIs, allowing smooth communication between frontend, backend, and AI-driven modules.</w:t>
+      </w:r>
+    </w:p>
+    <w:p>
+      <w:pPr>
+        <w:pStyle w:val="ListParagraph"/>
+        <w:numPr>
+          <w:ilvl w:val="0"/>
+          <w:numId w:val="2"/>
+        </w:numPr>
+        <w:ind w:left="720" w:hanging="288"/>
+        <w:jc w:val="both"/>
+        <w:rPr>
+          <w:rFonts w:ascii="Poppins" w:hAnsi="Poppins" w:cs="Poppins"/>
+          <w:sz w:val="22"/>
+          <w:szCs w:val="22"/>
+        </w:rPr>
+      </w:pPr>
+      <w:r>
+        <w:rPr>
+          <w:rFonts w:ascii="Poppins" w:hAnsi="Poppins" w:cs="Poppins"/>
+          <w:b/>
+          <w:bCs/>
+          <w:sz w:val="22"/>
+          <w:szCs w:val="22"/>
+        </w:rPr>
+        <w:t>Artificial Intelligence &amp; Machine Learning</w:t>
+      </w:r>
+      <w:r>
+        <w:rPr>
+          <w:rFonts w:ascii="Poppins" w:hAnsi="Poppins" w:cs="Poppins"/>
+          <w:sz w:val="22"/>
+          <w:szCs w:val="22"/>
+        </w:rPr>
+        <w:t xml:space="preserve"> – Leveraged for resume parsing, intelligent job matching, AI-powered candidate ranking, and personalized career growth insights.</w:t>
+      </w:r>
+    </w:p>
+    <w:p>
+      <w:pPr>
+        <w:pStyle w:val="ListParagraph"/>
+        <w:numPr>
+          <w:ilvl w:val="0"/>
+          <w:numId w:val="2"/>
+        </w:numPr>
+        <w:ind w:left="720" w:hanging="288"/>
+        <w:jc w:val="both"/>
+        <w:rPr>
+          <w:rFonts w:ascii="Poppins" w:hAnsi="Poppins" w:cs="Poppins"/>
+          <w:sz w:val="22"/>
+          <w:szCs w:val="22"/>
+        </w:rPr>
+      </w:pPr>
+      <w:r>
+        <w:rPr>
+          <w:rFonts w:ascii="Poppins" w:hAnsi="Poppins" w:cs="Poppins"/>
+          <w:b/>
+          <w:bCs/>
+          <w:sz w:val="22"/>
+          <w:szCs w:val="22"/>
+        </w:rPr>
+        <w:t>Natural Language Processing (NLP)</w:t>
+      </w:r>
+      <w:r>
+        <w:rPr>
+          <w:rFonts w:ascii="Poppins" w:hAnsi="Poppins" w:cs="Poppins"/>
+          <w:sz w:val="22"/>
+          <w:szCs w:val="22"/>
+        </w:rPr>
+        <w:t xml:space="preserve"> – Applied to generate optimized job descriptions, </w:t>
+      </w:r>
+      <w:proofErr w:type="spellStart"/>
+      <w:r>
+        <w:rPr>
+          <w:rFonts w:ascii="Poppins" w:hAnsi="Poppins" w:cs="Poppins"/>
+          <w:sz w:val="22"/>
+          <w:szCs w:val="22"/>
+        </w:rPr>
+        <w:t>analyze</w:t>
+      </w:r>
+      <w:proofErr w:type="spellEnd"/>
+      <w:r>
+        <w:rPr>
+          <w:rFonts w:ascii="Poppins" w:hAnsi="Poppins" w:cs="Poppins"/>
+          <w:sz w:val="22"/>
+          <w:szCs w:val="22"/>
+        </w:rPr>
+        <w:t xml:space="preserve"> video interviews, and provide smart career recommendations.</w:t>
+      </w:r>
+    </w:p>
+    <w:p>
+      <w:pPr>
+        <w:pStyle w:val="ListParagraph"/>
+        <w:numPr>
+          <w:ilvl w:val="0"/>
+          <w:numId w:val="2"/>
+        </w:numPr>
+        <w:ind w:left="720" w:hanging="288"/>
+        <w:jc w:val="both"/>
+        <w:rPr>
+          <w:rFonts w:ascii="Poppins" w:hAnsi="Poppins" w:cs="Poppins"/>
+          <w:sz w:val="22"/>
+          <w:szCs w:val="22"/>
+        </w:rPr>
+      </w:pPr>
+      <w:r>
+        <w:rPr>
+          <w:rFonts w:ascii="Poppins" w:hAnsi="Poppins" w:cs="Poppins"/>
+          <w:b/>
+          <w:bCs/>
+          <w:sz w:val="22"/>
+          <w:szCs w:val="22"/>
+        </w:rPr>
+        <w:t>Blockchain Integration</w:t>
+      </w:r>
+      <w:r>
+        <w:rPr>
+          <w:rFonts w:ascii="Poppins" w:hAnsi="Poppins" w:cs="Poppins"/>
+          <w:sz w:val="22"/>
+          <w:szCs w:val="22"/>
+        </w:rPr>
+        <w:t xml:space="preserve"> – Ensuring secure, tamper-proof certification uploads and verification, adding credibility to candidate credentials.</w:t>
+      </w:r>
+    </w:p>
+    <w:p>
+      <w:pPr>
+        <w:pStyle w:val="ListParagraph"/>
+        <w:numPr>
+          <w:ilvl w:val="0"/>
+          <w:numId w:val="2"/>
+        </w:numPr>
+        <w:ind w:left="720" w:hanging="288"/>
+        <w:jc w:val="both"/>
+        <w:rPr>
+          <w:rFonts w:ascii="Poppins" w:hAnsi="Poppins" w:cs="Poppins"/>
+          <w:sz w:val="22"/>
+          <w:szCs w:val="22"/>
+        </w:rPr>
+      </w:pPr>
+      <w:r>
+        <w:rPr>
+          <w:rFonts w:ascii="Poppins" w:hAnsi="Poppins" w:cs="Poppins"/>
+          <w:b/>
+          <w:bCs/>
+          <w:sz w:val="22"/>
+          <w:szCs w:val="22"/>
+        </w:rPr>
+        <w:t>Cloud Infrastructure &amp; Scalability</w:t>
+      </w:r>
+      <w:r>
+        <w:rPr>
+          <w:rFonts w:ascii="Poppins" w:hAnsi="Poppins" w:cs="Poppins"/>
+          <w:sz w:val="22"/>
+          <w:szCs w:val="22"/>
+        </w:rPr>
+        <w:t xml:space="preserve"> – Built with scalable cloud-based storage and processing to handle high volumes of user interactions and data seamlessly.</w:t>
+      </w:r>
+    </w:p>
+    <w:p>
+      <w:pPr>
+        <w:pStyle w:val="ListParagraph"/>
+        <w:numPr>
+          <w:ilvl w:val="0"/>
+          <w:numId w:val="2"/>
+        </w:numPr>
+        <w:ind w:left="720" w:hanging="288"/>
+        <w:jc w:val="both"/>
+        <w:rPr>
+          <w:rFonts w:ascii="Poppins" w:hAnsi="Poppins" w:cs="Poppins"/>
+          <w:sz w:val="22"/>
+          <w:szCs w:val="22"/>
+        </w:rPr>
+      </w:pPr>
+      <w:r>
+        <w:rPr>
+          <w:rFonts w:ascii="Poppins" w:hAnsi="Poppins" w:cs="Poppins"/>
+          <w:b/>
+          <w:bCs/>
+          <w:sz w:val="22"/>
+          <w:szCs w:val="22"/>
+        </w:rPr>
+        <w:t>AI-Powered Video Processing &amp; Computer Vision</w:t>
+      </w:r>
+      <w:r>
+        <w:rPr>
+          <w:rFonts w:ascii="Poppins" w:hAnsi="Poppins" w:cs="Poppins"/>
+          <w:sz w:val="22"/>
+          <w:szCs w:val="22"/>
+        </w:rPr>
+        <w:t xml:space="preserve"> – Used in mock interviews, facial expression analysis, and automated sentiment assessment to evaluate candidate confidence and communication skills.</w:t>
+      </w:r>
+    </w:p>
+    <w:p>
+      <w:pPr>
+        <w:jc w:val="both"/>
+        <w:rPr>
+          <w:rFonts w:ascii="Poppins" w:hAnsi="Poppins" w:cs="Poppins"/>
+          <w:sz w:val="22"/>
+          <w:szCs w:val="22"/>
+        </w:rPr>
+      </w:pPr>
+    </w:p>
+    <w:p>
+      <w:pPr>
+        <w:pStyle w:val="ListParagraph"/>
+        <w:ind w:left="0"/>
+        <w:jc w:val="both"/>
+        <w:rPr>
+          <w:rFonts w:ascii="Poppins" w:hAnsi="Poppins" w:cs="Poppins"/>
+          <w:b/>
+          <w:bCs/>
+          <w:sz w:val="22"/>
+          <w:szCs w:val="22"/>
+        </w:rPr>
+      </w:pPr>
+      <w:r>
+        <w:rPr>
+          <w:rFonts w:ascii="Poppins" w:hAnsi="Poppins" w:cs="Poppins"/>
+          <w:b/>
+          <w:bCs/>
+          <w:sz w:val="22"/>
+          <w:szCs w:val="22"/>
+        </w:rPr>
+        <w:t>Impact &amp; Benefits</w:t>
+      </w:r>
+    </w:p>
+    <w:p>
+      <w:pPr>
+        <w:pStyle w:val="ListParagraph"/>
+        <w:numPr>
+          <w:ilvl w:val="0"/>
+          <w:numId w:val="2"/>
+        </w:numPr>
+        <w:ind w:left="720" w:hanging="288"/>
+        <w:jc w:val="both"/>
+        <w:rPr>
+          <w:rFonts w:ascii="Poppins" w:hAnsi="Poppins" w:cs="Poppins"/>
+          <w:sz w:val="22"/>
+          <w:szCs w:val="22"/>
+        </w:rPr>
+      </w:pPr>
+      <w:r>
+        <w:rPr>
+          <w:rFonts w:ascii="Poppins" w:hAnsi="Poppins" w:cs="Poppins"/>
+          <w:b/>
+          <w:bCs/>
+          <w:sz w:val="22"/>
+          <w:szCs w:val="22"/>
+        </w:rPr>
+        <w:t xml:space="preserve">Enhanced Hiring Efficiency: </w:t>
+      </w:r>
+      <w:r>
+        <w:rPr>
+          <w:rFonts w:ascii="Poppins" w:hAnsi="Poppins" w:cs="Poppins"/>
+          <w:sz w:val="22"/>
+          <w:szCs w:val="22"/>
+        </w:rPr>
+        <w:t>Streamlined candidate screening and matching reduce recruitment time and costs.</w:t>
+      </w:r>
+    </w:p>
+    <w:p>
+      <w:pPr>
+        <w:pStyle w:val="ListParagraph"/>
+        <w:numPr>
+          <w:ilvl w:val="0"/>
+          <w:numId w:val="2"/>
+        </w:numPr>
+        <w:ind w:left="720" w:hanging="288"/>
+        <w:jc w:val="both"/>
+        <w:rPr>
+          <w:rFonts w:ascii="Poppins" w:hAnsi="Poppins" w:cs="Poppins"/>
+          <w:sz w:val="22"/>
+          <w:szCs w:val="22"/>
+        </w:rPr>
+      </w:pPr>
+      <w:r>
+        <w:rPr>
+          <w:rFonts w:ascii="Poppins" w:hAnsi="Poppins" w:cs="Poppins"/>
+          <w:b/>
+          <w:bCs/>
+          <w:sz w:val="22"/>
+          <w:szCs w:val="22"/>
+        </w:rPr>
+        <w:t xml:space="preserve">Bias-Free, Merit-Based Recruitment: </w:t>
+      </w:r>
+      <w:r>
+        <w:rPr>
+          <w:rFonts w:ascii="Poppins" w:hAnsi="Poppins" w:cs="Poppins"/>
+          <w:sz w:val="22"/>
+          <w:szCs w:val="22"/>
+        </w:rPr>
+        <w:t>AI-powered evaluation minimizes subjective biases, ensuring a fairer hiring process.</w:t>
+      </w:r>
+    </w:p>
+    <w:p>
+      <w:pPr>
+        <w:pStyle w:val="ListParagraph"/>
+        <w:numPr>
+          <w:ilvl w:val="0"/>
+          <w:numId w:val="2"/>
+        </w:numPr>
+        <w:ind w:left="720" w:hanging="288"/>
+        <w:jc w:val="both"/>
+        <w:rPr>
+          <w:rFonts w:ascii="Poppins" w:hAnsi="Poppins" w:cs="Poppins"/>
+          <w:b/>
+          <w:bCs/>
+          <w:sz w:val="22"/>
+          <w:szCs w:val="22"/>
+        </w:rPr>
+      </w:pPr>
+      <w:r>
+        <w:rPr>
+          <w:rFonts w:ascii="Poppins" w:hAnsi="Poppins" w:cs="Poppins"/>
+          <w:b/>
+          <w:bCs/>
+          <w:sz w:val="22"/>
+          <w:szCs w:val="22"/>
+        </w:rPr>
+        <w:t xml:space="preserve">Personalized Career Development: </w:t>
+      </w:r>
+      <w:r>
+        <w:rPr>
+          <w:rFonts w:ascii="Poppins" w:hAnsi="Poppins" w:cs="Poppins"/>
+          <w:sz w:val="22"/>
+          <w:szCs w:val="22"/>
+        </w:rPr>
+        <w:t>Continuous skill recommendations empower job seekers to remain competitive in the evolving job market.</w:t>
+      </w:r>
+    </w:p>
+    <w:p>
+      <w:pPr>
+        <w:pStyle w:val="ListParagraph"/>
+        <w:numPr>
+          <w:ilvl w:val="0"/>
+          <w:numId w:val="2"/>
+        </w:numPr>
+        <w:ind w:left="720" w:hanging="288"/>
+        <w:jc w:val="both"/>
+        <w:rPr>
+          <w:rFonts w:ascii="Poppins" w:hAnsi="Poppins" w:cs="Poppins"/>
+          <w:sz w:val="22"/>
+          <w:szCs w:val="22"/>
+        </w:rPr>
+      </w:pPr>
+      <w:r>
+        <w:rPr>
+          <w:rFonts w:ascii="Poppins" w:hAnsi="Poppins" w:cs="Poppins"/>
+          <w:b/>
+          <w:bCs/>
+          <w:sz w:val="22"/>
+          <w:szCs w:val="22"/>
+        </w:rPr>
+        <w:lastRenderedPageBreak/>
+        <w:t xml:space="preserve">Improved Engagement: </w:t>
+      </w:r>
+      <w:r>
+        <w:rPr>
+          <w:rFonts w:ascii="Poppins" w:hAnsi="Poppins" w:cs="Poppins"/>
+          <w:sz w:val="22"/>
+          <w:szCs w:val="22"/>
+        </w:rPr>
+        <w:t>Dynamic newsfeeds and interactive screening processes create a compelling user experience for both job seekers and companies.</w:t>
+      </w:r>
+    </w:p>
+    <w:p>
+      <w:pPr>
+        <w:pStyle w:val="ListParagraph"/>
+        <w:numPr>
+          <w:ilvl w:val="0"/>
+          <w:numId w:val="2"/>
+        </w:numPr>
+        <w:ind w:left="720" w:hanging="288"/>
+        <w:jc w:val="both"/>
+        <w:rPr>
+          <w:rFonts w:ascii="Poppins" w:hAnsi="Poppins" w:cs="Poppins"/>
+          <w:sz w:val="22"/>
+          <w:szCs w:val="22"/>
+        </w:rPr>
+      </w:pPr>
+      <w:r>
+        <w:rPr>
+          <w:rFonts w:ascii="Poppins" w:hAnsi="Poppins" w:cs="Poppins"/>
+          <w:b/>
+          <w:bCs/>
+          <w:sz w:val="22"/>
+          <w:szCs w:val="22"/>
+        </w:rPr>
+        <w:t xml:space="preserve">Robust Security &amp; Verification: </w:t>
+      </w:r>
+      <w:r>
+        <w:rPr>
+          <w:rFonts w:ascii="Poppins" w:hAnsi="Poppins" w:cs="Poppins"/>
+          <w:sz w:val="22"/>
+          <w:szCs w:val="22"/>
+        </w:rPr>
+        <w:t>Blockchain-based certifications and strict profile completion protocols enhance trust and data integrity.</w:t>
       </w:r>
     </w:p>
     <w:p>
@@ -2597,7 +2985,45 @@
           <w:sz w:val="22"/>
           <w:szCs w:val="22"/>
         </w:rPr>
-        <w:t>Impact &amp; Benefits</w:t>
+        <w:t>Innovative Feature: AI Career Coach</w:t>
+      </w:r>
+    </w:p>
+    <w:p>
+      <w:pPr>
+        <w:pStyle w:val="ListParagraph"/>
+        <w:ind w:left="0"/>
+        <w:jc w:val="both"/>
+        <w:rPr>
+          <w:rFonts w:ascii="Poppins" w:hAnsi="Poppins" w:cs="Poppins"/>
+          <w:sz w:val="22"/>
+          <w:szCs w:val="22"/>
+        </w:rPr>
+      </w:pPr>
+      <w:r>
+        <w:rPr>
+          <w:rFonts w:ascii="Poppins" w:hAnsi="Poppins" w:cs="Poppins"/>
+          <w:sz w:val="22"/>
+          <w:szCs w:val="22"/>
+        </w:rPr>
+        <w:t xml:space="preserve">In addition to the core functionalities, our platform introduces the </w:t>
+      </w:r>
+      <w:r>
+        <w:rPr>
+          <w:rFonts w:ascii="Poppins" w:hAnsi="Poppins" w:cs="Poppins"/>
+          <w:b/>
+          <w:bCs/>
+          <w:sz w:val="22"/>
+          <w:szCs w:val="22"/>
+        </w:rPr>
+        <w:t>AI Career Coach</w:t>
+      </w:r>
+      <w:r>
+        <w:rPr>
+          <w:rFonts w:ascii="Poppins" w:hAnsi="Poppins" w:cs="Poppins"/>
+          <w:sz w:val="22"/>
+          <w:szCs w:val="22"/>
+        </w:rPr>
+        <w:t>—an intelligent engine that:</w:t>
       </w:r>
     </w:p>
     <w:p>
@@ -2615,23 +3041,23 @@
           <w:szCs w:val="22"/>
         </w:rPr>
       </w:pPr>
-      <w:r>
-        <w:rPr>
-          <w:rFonts w:ascii="Poppins" w:hAnsi="Poppins" w:cs="Poppins"/>
-          <w:b/>
-          <w:bCs/>
-          <w:sz w:val="22"/>
-          <w:szCs w:val="22"/>
-        </w:rPr>
-        <w:t xml:space="preserve">Enhanced Hiring Efficiency: </w:t>
-      </w:r>
-      <w:r>
-        <w:rPr>
-          <w:rFonts w:ascii="Poppins" w:hAnsi="Poppins" w:cs="Poppins"/>
-          <w:sz w:val="22"/>
-          <w:szCs w:val="22"/>
-        </w:rPr>
-        <w:t>Streamlined candidate screening and matching reduce recruitment time and costs.</w:t>
+      <w:proofErr w:type="spellStart"/>
+      <w:r>
+        <w:rPr>
+          <w:rFonts w:ascii="Poppins" w:hAnsi="Poppins" w:cs="Poppins"/>
+          <w:sz w:val="22"/>
+          <w:szCs w:val="22"/>
+        </w:rPr>
+        <w:t>Analyzes</w:t>
+      </w:r>
+      <w:proofErr w:type="spellEnd"/>
+      <w:r>
+        <w:rPr>
+          <w:rFonts w:ascii="Poppins" w:hAnsi="Poppins" w:cs="Poppins"/>
+          <w:sz w:val="22"/>
+          <w:szCs w:val="22"/>
+        </w:rPr>
+        <w:t xml:space="preserve"> industry trends and the user’s profile to recommend further learning (e.g., suggesting DevOps or CI/CD for Node.js professionals).</w:t>
       </w:r>
     </w:p>
     <w:p>
@@ -2652,20 +3078,10 @@
       <w:r>
         <w:rPr>
           <w:rFonts w:ascii="Poppins" w:hAnsi="Poppins" w:cs="Poppins"/>
-          <w:b/>
-          <w:bCs/>
-          <w:sz w:val="22"/>
-          <w:szCs w:val="22"/>
-        </w:rPr>
-        <w:t xml:space="preserve">Bias-Free, Merit-Based Recruitment: </w:t>
-      </w:r>
-      <w:r>
-        <w:rPr>
-          <w:rFonts w:ascii="Poppins" w:hAnsi="Poppins" w:cs="Poppins"/>
-          <w:sz w:val="22"/>
-          <w:szCs w:val="22"/>
-        </w:rPr>
-        <w:t>AI-powered evaluation minimizes subjective biases, ensuring a fairer hiring process.</w:t>
+          <w:sz w:val="22"/>
+          <w:szCs w:val="22"/>
+        </w:rPr>
+        <w:t>Provides personalized learning roadmaps and predicts potential salary growth based on career trajectories.</w:t>
       </w:r>
     </w:p>
     <w:p>
@@ -2679,98 +3095,18 @@
         <w:jc w:val="both"/>
         <w:rPr>
           <w:rFonts w:ascii="Poppins" w:hAnsi="Poppins" w:cs="Poppins"/>
-          <w:b/>
-          <w:bCs/>
-          <w:sz w:val="22"/>
-          <w:szCs w:val="22"/>
-        </w:rPr>
-      </w:pPr>
-      <w:r>
-        <w:rPr>
-          <w:rFonts w:ascii="Poppins" w:hAnsi="Poppins" w:cs="Poppins"/>
-          <w:b/>
-          <w:bCs/>
+          <w:sz w:val="22"/>
+          <w:szCs w:val="22"/>
+        </w:rPr>
+      </w:pPr>
+      <w:r>
+        <w:rPr>
+          <w:rFonts w:ascii="Poppins" w:hAnsi="Poppins" w:cs="Poppins"/>
           <w:sz w:val="22"/>
           <w:szCs w:val="22"/>
         </w:rPr>
         <w:lastRenderedPageBreak/>
-        <w:t xml:space="preserve">Personalized Career Development: </w:t>
-      </w:r>
-      <w:r>
-        <w:rPr>
-          <w:rFonts w:ascii="Poppins" w:hAnsi="Poppins" w:cs="Poppins"/>
-          <w:sz w:val="22"/>
-          <w:szCs w:val="22"/>
-        </w:rPr>
-        <w:t>Continuous skill recommendations empower job seekers to remain competitive in the evolving job market.</w:t>
-      </w:r>
-    </w:p>
-    <w:p>
-      <w:pPr>
-        <w:pStyle w:val="ListParagraph"/>
-        <w:numPr>
-          <w:ilvl w:val="0"/>
-          <w:numId w:val="2"/>
-        </w:numPr>
-        <w:ind w:left="720" w:hanging="288"/>
-        <w:jc w:val="both"/>
-        <w:rPr>
-          <w:rFonts w:ascii="Poppins" w:hAnsi="Poppins" w:cs="Poppins"/>
-          <w:sz w:val="22"/>
-          <w:szCs w:val="22"/>
-        </w:rPr>
-      </w:pPr>
-      <w:r>
-        <w:rPr>
-          <w:rFonts w:ascii="Poppins" w:hAnsi="Poppins" w:cs="Poppins"/>
-          <w:b/>
-          <w:bCs/>
-          <w:sz w:val="22"/>
-          <w:szCs w:val="22"/>
-        </w:rPr>
-        <w:t xml:space="preserve">Improved Engagement: </w:t>
-      </w:r>
-      <w:r>
-        <w:rPr>
-          <w:rFonts w:ascii="Poppins" w:hAnsi="Poppins" w:cs="Poppins"/>
-          <w:sz w:val="22"/>
-          <w:szCs w:val="22"/>
-        </w:rPr>
-        <w:t>Dynamic newsfeeds and interactive screening processes create a compelling user experience for both job seekers and companies.</w:t>
-      </w:r>
-    </w:p>
-    <w:p>
-      <w:pPr>
-        <w:pStyle w:val="ListParagraph"/>
-        <w:numPr>
-          <w:ilvl w:val="0"/>
-          <w:numId w:val="2"/>
-        </w:numPr>
-        <w:ind w:left="720" w:hanging="288"/>
-        <w:jc w:val="both"/>
-        <w:rPr>
-          <w:rFonts w:ascii="Poppins" w:hAnsi="Poppins" w:cs="Poppins"/>
-          <w:sz w:val="22"/>
-          <w:szCs w:val="22"/>
-        </w:rPr>
-      </w:pPr>
-      <w:r>
-        <w:rPr>
-          <w:rFonts w:ascii="Poppins" w:hAnsi="Poppins" w:cs="Poppins"/>
-          <w:b/>
-          <w:bCs/>
-          <w:sz w:val="22"/>
-          <w:szCs w:val="22"/>
-        </w:rPr>
-        <w:t xml:space="preserve">Robust Security &amp; Verification: </w:t>
-      </w:r>
-      <w:r>
-        <w:rPr>
-          <w:rFonts w:ascii="Poppins" w:hAnsi="Poppins" w:cs="Poppins"/>
-          <w:sz w:val="22"/>
-          <w:szCs w:val="22"/>
-        </w:rPr>
-        <w:t>Blockchain-based certifications and strict profile completion protocols enhance trust and data integrity.</w:t>
+        <w:t>Enhances the overall value of the platform by bridging the gap between current skills and future opportunities.</w:t>
       </w:r>
     </w:p>
     <w:p>
@@ -2804,205 +3140,51 @@
           <w:sz w:val="22"/>
           <w:szCs w:val="22"/>
         </w:rPr>
-        <w:t>Innovative Feature: AI Career Coach</w:t>
-      </w:r>
-    </w:p>
-    <w:p>
-      <w:pPr>
-        <w:pStyle w:val="ListParagraph"/>
-        <w:ind w:left="0"/>
-        <w:jc w:val="both"/>
-        <w:rPr>
-          <w:rFonts w:ascii="Poppins" w:hAnsi="Poppins" w:cs="Poppins"/>
-          <w:sz w:val="22"/>
-          <w:szCs w:val="22"/>
-        </w:rPr>
-      </w:pPr>
-      <w:r>
-        <w:rPr>
-          <w:rFonts w:ascii="Poppins" w:hAnsi="Poppins" w:cs="Poppins"/>
-          <w:sz w:val="22"/>
-          <w:szCs w:val="22"/>
-        </w:rPr>
-        <w:t xml:space="preserve">In addition to the core functionalities, our platform introduces the </w:t>
-      </w:r>
-      <w:r>
-        <w:rPr>
-          <w:rFonts w:ascii="Poppins" w:hAnsi="Poppins" w:cs="Poppins"/>
-          <w:b/>
-          <w:bCs/>
-          <w:sz w:val="22"/>
-          <w:szCs w:val="22"/>
-        </w:rPr>
-        <w:t>AI Career Coach</w:t>
-      </w:r>
-      <w:r>
-        <w:rPr>
-          <w:rFonts w:ascii="Poppins" w:hAnsi="Poppins" w:cs="Poppins"/>
-          <w:sz w:val="22"/>
-          <w:szCs w:val="22"/>
-        </w:rPr>
-        <w:t>—an intelligent engine that:</w:t>
-      </w:r>
-    </w:p>
-    <w:p>
-      <w:pPr>
-        <w:pStyle w:val="ListParagraph"/>
-        <w:numPr>
-          <w:ilvl w:val="0"/>
-          <w:numId w:val="2"/>
-        </w:numPr>
-        <w:ind w:left="720" w:hanging="288"/>
-        <w:jc w:val="both"/>
-        <w:rPr>
-          <w:rFonts w:ascii="Poppins" w:hAnsi="Poppins" w:cs="Poppins"/>
-          <w:sz w:val="22"/>
-          <w:szCs w:val="22"/>
-        </w:rPr>
-      </w:pPr>
+        <w:t>Emerging AI Technologies &amp; Practical Considerations</w:t>
+      </w:r>
+    </w:p>
+    <w:p>
+      <w:pPr>
+        <w:jc w:val="both"/>
+        <w:rPr>
+          <w:rFonts w:ascii="Poppins" w:hAnsi="Poppins" w:cs="Poppins"/>
+          <w:sz w:val="22"/>
+          <w:szCs w:val="22"/>
+        </w:rPr>
+      </w:pPr>
+      <w:r>
+        <w:rPr>
+          <w:rFonts w:ascii="Poppins" w:hAnsi="Poppins" w:cs="Poppins"/>
+          <w:sz w:val="22"/>
+          <w:szCs w:val="22"/>
+        </w:rPr>
+        <w:t xml:space="preserve">To enhance recruitment, our platform integrates </w:t>
+      </w:r>
+      <w:r>
+        <w:rPr>
+          <w:rFonts w:ascii="Poppins" w:hAnsi="Poppins" w:cs="Poppins"/>
+          <w:b/>
+          <w:bCs/>
+          <w:sz w:val="22"/>
+          <w:szCs w:val="22"/>
+        </w:rPr>
+        <w:t xml:space="preserve">Generative AI for smart CV/job descriptions, AI-driven </w:t>
+      </w:r>
       <w:proofErr w:type="spellStart"/>
       <w:r>
         <w:rPr>
           <w:rFonts w:ascii="Poppins" w:hAnsi="Poppins" w:cs="Poppins"/>
-          <w:sz w:val="22"/>
-          <w:szCs w:val="22"/>
-        </w:rPr>
-        <w:t>Analyzes</w:t>
+          <w:b/>
+          <w:bCs/>
+          <w:sz w:val="22"/>
+          <w:szCs w:val="22"/>
+        </w:rPr>
+        <w:t>behavioral</w:t>
       </w:r>
       <w:proofErr w:type="spellEnd"/>
       <w:r>
         <w:rPr>
           <w:rFonts w:ascii="Poppins" w:hAnsi="Poppins" w:cs="Poppins"/>
-          <w:sz w:val="22"/>
-          <w:szCs w:val="22"/>
-        </w:rPr>
-        <w:t xml:space="preserve"> industry trends and the user’s profile to recommend further learning (e.g., suggesting DevOps or CI/CD for Node.js professionals).</w:t>
-      </w:r>
-    </w:p>
-    <w:p>
-      <w:pPr>
-        <w:pStyle w:val="ListParagraph"/>
-        <w:numPr>
-          <w:ilvl w:val="0"/>
-          <w:numId w:val="2"/>
-        </w:numPr>
-        <w:ind w:left="720" w:hanging="288"/>
-        <w:jc w:val="both"/>
-        <w:rPr>
-          <w:rFonts w:ascii="Poppins" w:hAnsi="Poppins" w:cs="Poppins"/>
-          <w:sz w:val="22"/>
-          <w:szCs w:val="22"/>
-        </w:rPr>
-      </w:pPr>
-      <w:r>
-        <w:rPr>
-          <w:rFonts w:ascii="Poppins" w:hAnsi="Poppins" w:cs="Poppins"/>
-          <w:sz w:val="22"/>
-          <w:szCs w:val="22"/>
-        </w:rPr>
-        <w:t>Provides personalized learning roadmaps and predicts potential salary growth based on career trajectories.</w:t>
-      </w:r>
-    </w:p>
-    <w:p>
-      <w:pPr>
-        <w:pStyle w:val="ListParagraph"/>
-        <w:numPr>
-          <w:ilvl w:val="0"/>
-          <w:numId w:val="2"/>
-        </w:numPr>
-        <w:ind w:left="720" w:hanging="288"/>
-        <w:jc w:val="both"/>
-        <w:rPr>
-          <w:rFonts w:ascii="Poppins" w:hAnsi="Poppins" w:cs="Poppins"/>
-          <w:sz w:val="22"/>
-          <w:szCs w:val="22"/>
-        </w:rPr>
-      </w:pPr>
-      <w:r>
-        <w:rPr>
-          <w:rFonts w:ascii="Poppins" w:hAnsi="Poppins" w:cs="Poppins"/>
-          <w:sz w:val="22"/>
-          <w:szCs w:val="22"/>
-        </w:rPr>
-        <w:t>Enhances the overall value of the platform by bridging the gap between current skills and future opportunities.</w:t>
-      </w:r>
-    </w:p>
-    <w:p>
-      <w:pPr>
-        <w:jc w:val="both"/>
-        <w:rPr>
-          <w:rFonts w:ascii="Poppins" w:hAnsi="Poppins" w:cs="Poppins"/>
-          <w:sz w:val="22"/>
-          <w:szCs w:val="22"/>
-        </w:rPr>
-      </w:pPr>
-    </w:p>
-    <w:p>
-      <w:pPr>
-        <w:pStyle w:val="ListParagraph"/>
-        <w:ind w:left="0"/>
-        <w:jc w:val="both"/>
-        <w:rPr>
-          <w:rFonts w:ascii="Poppins" w:hAnsi="Poppins" w:cs="Poppins"/>
-          <w:b/>
-          <w:bCs/>
-          <w:sz w:val="22"/>
-          <w:szCs w:val="22"/>
-        </w:rPr>
-      </w:pPr>
-      <w:r>
-        <w:rPr>
-          <w:rFonts w:ascii="Poppins" w:hAnsi="Poppins" w:cs="Poppins"/>
-          <w:b/>
-          <w:bCs/>
-          <w:sz w:val="22"/>
-          <w:szCs w:val="22"/>
-        </w:rPr>
-        <w:t>Emerging AI Technologies &amp; Practical Considerations</w:t>
-      </w:r>
-    </w:p>
-    <w:p>
-      <w:pPr>
-        <w:jc w:val="both"/>
-        <w:rPr>
-          <w:rFonts w:ascii="Poppins" w:hAnsi="Poppins" w:cs="Poppins"/>
-          <w:sz w:val="22"/>
-          <w:szCs w:val="22"/>
-        </w:rPr>
-      </w:pPr>
-      <w:r>
-        <w:rPr>
-          <w:rFonts w:ascii="Poppins" w:hAnsi="Poppins" w:cs="Poppins"/>
-          <w:sz w:val="22"/>
-          <w:szCs w:val="22"/>
-        </w:rPr>
-        <w:t xml:space="preserve">To enhance recruitment, our platform integrates </w:t>
-      </w:r>
-      <w:r>
-        <w:rPr>
-          <w:rFonts w:ascii="Poppins" w:hAnsi="Poppins" w:cs="Poppins"/>
-          <w:b/>
-          <w:bCs/>
-          <w:sz w:val="22"/>
-          <w:szCs w:val="22"/>
-        </w:rPr>
-        <w:t xml:space="preserve">Generative AI for smart CV/job descriptions, AI-driven </w:t>
-      </w:r>
-      <w:proofErr w:type="spellStart"/>
-      <w:r>
-        <w:rPr>
-          <w:rFonts w:ascii="Poppins" w:hAnsi="Poppins" w:cs="Poppins"/>
-          <w:b/>
-          <w:bCs/>
-          <w:sz w:val="22"/>
-          <w:szCs w:val="22"/>
-        </w:rPr>
-        <w:t>behavioral</w:t>
-      </w:r>
-      <w:proofErr w:type="spellEnd"/>
-      <w:r>
-        <w:rPr>
-          <w:rFonts w:ascii="Poppins" w:hAnsi="Poppins" w:cs="Poppins"/>
           <w:b/>
           <w:bCs/>
           <w:sz w:val="22"/>
@@ -3242,7 +3424,6 @@
           <w:sz w:val="22"/>
           <w:szCs w:val="22"/>
         </w:rPr>
-        <w:lastRenderedPageBreak/>
         <w:t xml:space="preserve">To scale, we require </w:t>
       </w:r>
       <w:r>
@@ -3313,6 +3494,42 @@
         </w:rPr>
         <w:t>future-proof, scalable, and designed to revolutionize AI-driven recruitment globally.</w:t>
       </w:r>
+    </w:p>
+    <w:p>
+      <w:pPr>
+        <w:jc w:val="both"/>
+        <w:rPr>
+          <w:rFonts w:ascii="Poppins" w:hAnsi="Poppins" w:cs="Poppins"/>
+          <w:b/>
+          <w:bCs/>
+          <w:sz w:val="22"/>
+          <w:szCs w:val="22"/>
+        </w:rPr>
+      </w:pPr>
+    </w:p>
+    <w:p>
+      <w:pPr>
+        <w:jc w:val="both"/>
+        <w:rPr>
+          <w:rFonts w:ascii="Poppins" w:hAnsi="Poppins" w:cs="Poppins"/>
+          <w:b/>
+          <w:bCs/>
+          <w:sz w:val="22"/>
+          <w:szCs w:val="22"/>
+        </w:rPr>
+      </w:pPr>
+    </w:p>
+    <w:p>
+      <w:pPr>
+        <w:jc w:val="both"/>
+        <w:rPr>
+          <w:rFonts w:ascii="Poppins" w:hAnsi="Poppins" w:cs="Poppins"/>
+          <w:b/>
+          <w:bCs/>
+          <w:sz w:val="22"/>
+          <w:szCs w:val="22"/>
+        </w:rPr>
+      </w:pPr>
     </w:p>
     <w:p>
       <w:pPr>
@@ -3369,6 +3586,7 @@
           <w:sz w:val="28"/>
           <w:szCs w:val="28"/>
         </w:rPr>
+        <w:lastRenderedPageBreak/>
         <w:t>Project Portfolio</w:t>
       </w:r>
     </w:p>
@@ -3800,7 +4018,6 @@
           <w:sz w:val="22"/>
           <w:szCs w:val="22"/>
         </w:rPr>
-        <w:lastRenderedPageBreak/>
         <w:t>Quillium</w:t>
       </w:r>
       <w:proofErr w:type="spellEnd"/>
@@ -5113,6 +5330,7 @@
   <w:style w:type="character" w:default="1" w:styleId="DefaultParagraphFont">
     <w:name w:val="Default Paragraph Font"/>
     <w:uiPriority w:val="1"/>
+    <w:semiHidden/>
     <w:unhideWhenUsed/>
   </w:style>
   <w:style w:type="table" w:default="1" w:styleId="TableNormal">

</xml_diff>